<commit_message>
Added in screen shot of 5 tests in shoptest
</commit_message>
<xml_diff>
--- a/EvidenceforProjectUnitpart1.docx
+++ b/EvidenceforProjectUnitpart1.docx
@@ -55,7 +55,21 @@
         <w:rPr>
           <w:b/>
         </w:rPr>
-        <w:t>P- 1 Github Contributors page</w:t>
+        <w:t xml:space="preserve">P- 1 </w:t>
+      </w:r>
+      <w:proofErr w:type="spellStart"/>
+      <w:r>
+        <w:rPr>
+          <w:b/>
+        </w:rPr>
+        <w:t>Github</w:t>
+      </w:r>
+      <w:proofErr w:type="spellEnd"/>
+      <w:r>
+        <w:rPr>
+          <w:b/>
+        </w:rPr>
+        <w:t xml:space="preserve"> Contributors page</w:t>
       </w:r>
     </w:p>
     <w:p/>
@@ -846,7 +860,23 @@
                 <w:sz w:val="15"/>
                 <w:szCs w:val="15"/>
               </w:rPr>
-              <w:t>When a user clicks on the view players button they will see the list of other players.</w:t>
+              <w:t xml:space="preserve">When a user clicks on the view players </w:t>
+            </w:r>
+            <w:proofErr w:type="gramStart"/>
+            <w:r>
+              <w:rPr>
+                <w:sz w:val="15"/>
+                <w:szCs w:val="15"/>
+              </w:rPr>
+              <w:t>button</w:t>
+            </w:r>
+            <w:proofErr w:type="gramEnd"/>
+            <w:r>
+              <w:rPr>
+                <w:sz w:val="15"/>
+                <w:szCs w:val="15"/>
+              </w:rPr>
+              <w:t xml:space="preserve"> they will see the list of other players.</w:t>
             </w:r>
           </w:p>
         </w:tc>
@@ -1158,7 +1188,23 @@
                 <w:sz w:val="15"/>
                 <w:szCs w:val="15"/>
               </w:rPr>
-              <w:t>When a user clicks on show players that are following me button a list of player that are following them will be displayed.</w:t>
+              <w:t xml:space="preserve">When a user clicks on show players that are </w:t>
+            </w:r>
+            <w:proofErr w:type="gramStart"/>
+            <w:r>
+              <w:rPr>
+                <w:sz w:val="15"/>
+                <w:szCs w:val="15"/>
+              </w:rPr>
+              <w:t>following</w:t>
+            </w:r>
+            <w:proofErr w:type="gramEnd"/>
+            <w:r>
+              <w:rPr>
+                <w:sz w:val="15"/>
+                <w:szCs w:val="15"/>
+              </w:rPr>
+              <w:t xml:space="preserve"> me button a list of player that are following them will be displayed.</w:t>
             </w:r>
           </w:p>
         </w:tc>
@@ -1866,8 +1912,16 @@
         <w:rPr>
           <w:b/>
         </w:rPr>
-        <w:t>P- 9 D.T.- a Choice of two algorithms (find the algorithms on a program you might have written, show the code you have used. )</w:t>
-      </w:r>
+        <w:t>P- 9 D.T.- a Choice of two algorithms (find the algorithms on a program you might have written, show the code you have used</w:t>
+      </w:r>
+      <w:proofErr w:type="gramStart"/>
+      <w:r>
+        <w:rPr>
+          <w:b/>
+        </w:rPr>
+        <w:t>. )</w:t>
+      </w:r>
+      <w:proofErr w:type="gramEnd"/>
     </w:p>
     <w:p>
       <w:pPr>
@@ -1885,22 +1939,54 @@
         <w:t>Algorithm-</w:t>
       </w:r>
       <w:r>
-        <w:t xml:space="preserve"> In my DrinkTracker Project I needed to be able to add a drink event to a user’s profile by date</w:t>
+        <w:t xml:space="preserve"> In my </w:t>
+      </w:r>
+      <w:proofErr w:type="spellStart"/>
+      <w:r>
+        <w:t>DrinkTracker</w:t>
+      </w:r>
+      <w:proofErr w:type="spellEnd"/>
+      <w:r>
+        <w:t xml:space="preserve"> Project I needed to be able to add a drink event to a user’s profile by date</w:t>
       </w:r>
       <w:r>
         <w:t xml:space="preserve"> creating a new date if no drink events existed already or adding to existing drink events on a date if some already existed</w:t>
       </w:r>
       <w:r>
-        <w:t>. To do this, I used an algorithm to search through the existing keys (dates) in the drinkEventHashMap and if the key (date) did not already exist a key, of that date, was adde</w:t>
-      </w:r>
-      <w:r>
-        <w:t>d and the drink event added to an arraylist associated with that key (date)</w:t>
+        <w:t xml:space="preserve">. To do this, I used an algorithm to search through the existing keys (dates) in the </w:t>
+      </w:r>
+      <w:proofErr w:type="spellStart"/>
+      <w:r>
+        <w:t>drinkEventHashMap</w:t>
+      </w:r>
+      <w:proofErr w:type="spellEnd"/>
+      <w:r>
+        <w:t xml:space="preserve"> and if the key (date) did not already exist a key, of that date, was adde</w:t>
+      </w:r>
+      <w:r>
+        <w:t xml:space="preserve">d and the drink event added to an </w:t>
+      </w:r>
+      <w:proofErr w:type="spellStart"/>
+      <w:r>
+        <w:t>arraylist</w:t>
+      </w:r>
+      <w:proofErr w:type="spellEnd"/>
+      <w:r>
+        <w:t xml:space="preserve"> associated with that key (date)</w:t>
       </w:r>
       <w:r>
         <w:t>. If the key (date) already existed the drink event was added to the existing</w:t>
       </w:r>
       <w:r>
-        <w:t xml:space="preserve"> arraylist for that key (date).</w:t>
+        <w:t xml:space="preserve"> </w:t>
+      </w:r>
+      <w:proofErr w:type="spellStart"/>
+      <w:r>
+        <w:t>arraylist</w:t>
+      </w:r>
+      <w:proofErr w:type="spellEnd"/>
+      <w:r>
+        <w:t xml:space="preserve"> for that key (date).</w:t>
       </w:r>
     </w:p>
     <w:p/>
@@ -1996,7 +2082,15 @@
         <w:t xml:space="preserve">- </w:t>
       </w:r>
       <w:r>
-        <w:t xml:space="preserve"> Algorithm -  In my GameScoreBoard project, </w:t>
+        <w:t xml:space="preserve"> Algorithm -  In my </w:t>
+      </w:r>
+      <w:proofErr w:type="spellStart"/>
+      <w:r>
+        <w:t>GameScoreBoard</w:t>
+      </w:r>
+      <w:proofErr w:type="spellEnd"/>
+      <w:r>
+        <w:t xml:space="preserve"> project, </w:t>
       </w:r>
       <w:r>
         <w:t xml:space="preserve">I </w:t>
@@ -2005,7 +2099,15 @@
         <w:t>needed to be able to</w:t>
       </w:r>
       <w:r>
-        <w:t xml:space="preserve"> display a message about the players dependent on the percentage of games they had won that updated automatically. The following algorithm enabled me to display a message on the player’s page that they were a “winner” if they had won 70% or more of the games they had played, if it was 40% or less that they were a “loser” and anything inbetween that they were a “player”:</w:t>
+        <w:t xml:space="preserve"> display a message about the players dependent on the percentage of games they had won that updated automatically. The following algorithm enabled me to display a message on the player’s page that they were a “winner” if they had won 70% or more of the games they had played, if it was 40% or less that they were a “loser” and anything </w:t>
+      </w:r>
+      <w:proofErr w:type="spellStart"/>
+      <w:r>
+        <w:t>inbetween</w:t>
+      </w:r>
+      <w:proofErr w:type="spellEnd"/>
+      <w:r>
+        <w:t xml:space="preserve"> that they were a “player”:</w:t>
       </w:r>
     </w:p>
     <w:p>
@@ -2257,7 +2359,21 @@
         <w:rPr>
           <w:b/>
         </w:rPr>
-        <w:t>P - 11 Github link to one of your proj</w:t>
+        <w:t xml:space="preserve">P - 11 </w:t>
+      </w:r>
+      <w:proofErr w:type="spellStart"/>
+      <w:r>
+        <w:rPr>
+          <w:b/>
+        </w:rPr>
+        <w:t>Github</w:t>
+      </w:r>
+      <w:proofErr w:type="spellEnd"/>
+      <w:r>
+        <w:rPr>
+          <w:b/>
+        </w:rPr>
+        <w:t xml:space="preserve"> link to one of your proj</w:t>
       </w:r>
       <w:r>
         <w:rPr>
@@ -3223,7 +3339,21 @@
           <w:b/>
         </w:rPr>
         <w:lastRenderedPageBreak/>
-        <w:t>P - 15  User output result</w:t>
+        <w:t xml:space="preserve">P - </w:t>
+      </w:r>
+      <w:proofErr w:type="gramStart"/>
+      <w:r>
+        <w:rPr>
+          <w:b/>
+        </w:rPr>
+        <w:t>15  User</w:t>
+      </w:r>
+      <w:proofErr w:type="gramEnd"/>
+      <w:r>
+        <w:rPr>
+          <w:b/>
+        </w:rPr>
+        <w:t xml:space="preserve"> output result</w:t>
       </w:r>
       <w:r>
         <w:rPr>
@@ -3495,7 +3625,25 @@
                 <w:sz w:val="15"/>
                 <w:szCs w:val="15"/>
               </w:rPr>
-              <w:t>Shop has to be able to add stock</w:t>
+              <w:t xml:space="preserve">Shop </w:t>
+            </w:r>
+            <w:proofErr w:type="gramStart"/>
+            <w:r>
+              <w:rPr>
+                <w:b/>
+                <w:sz w:val="15"/>
+                <w:szCs w:val="15"/>
+              </w:rPr>
+              <w:t>has to</w:t>
+            </w:r>
+            <w:proofErr w:type="gramEnd"/>
+            <w:r>
+              <w:rPr>
+                <w:b/>
+                <w:sz w:val="15"/>
+                <w:szCs w:val="15"/>
+              </w:rPr>
+              <w:t xml:space="preserve"> be able to add stock</w:t>
             </w:r>
           </w:p>
         </w:tc>
@@ -3639,7 +3787,25 @@
                 <w:sz w:val="15"/>
                 <w:szCs w:val="15"/>
               </w:rPr>
-              <w:t>Shop has to be able to remove stock</w:t>
+              <w:t xml:space="preserve">Shop </w:t>
+            </w:r>
+            <w:proofErr w:type="gramStart"/>
+            <w:r>
+              <w:rPr>
+                <w:b/>
+                <w:sz w:val="15"/>
+                <w:szCs w:val="15"/>
+              </w:rPr>
+              <w:t>has to</w:t>
+            </w:r>
+            <w:proofErr w:type="gramEnd"/>
+            <w:r>
+              <w:rPr>
+                <w:b/>
+                <w:sz w:val="15"/>
+                <w:szCs w:val="15"/>
+              </w:rPr>
+              <w:t xml:space="preserve"> be able to remove stock</w:t>
             </w:r>
           </w:p>
         </w:tc>
@@ -4198,16 +4364,16 @@
           <w:noProof/>
         </w:rPr>
         <w:drawing>
-          <wp:anchor distT="0" distB="0" distL="114300" distR="114300" simplePos="0" relativeHeight="251659264" behindDoc="0" locked="0" layoutInCell="1" allowOverlap="1" wp14:anchorId="0C43AF29" wp14:editId="40399F84">
+          <wp:anchor distT="0" distB="0" distL="114300" distR="114300" simplePos="0" relativeHeight="251659264" behindDoc="0" locked="0" layoutInCell="1" allowOverlap="1" wp14:anchorId="0C43AF29" wp14:editId="607D2D29">
             <wp:simplePos x="0" y="0"/>
             <wp:positionH relativeFrom="column">
-              <wp:align>left</wp:align>
+              <wp:posOffset>3363595</wp:posOffset>
             </wp:positionH>
             <wp:positionV relativeFrom="paragraph">
-              <wp:align>top</wp:align>
+              <wp:posOffset>1808480</wp:posOffset>
             </wp:positionV>
-            <wp:extent cx="4853980" cy="5468585"/>
-            <wp:effectExtent l="0" t="0" r="0" b="0"/>
+            <wp:extent cx="3084195" cy="3474720"/>
+            <wp:effectExtent l="0" t="0" r="0" b="5080"/>
             <wp:wrapSquare wrapText="bothSides"/>
             <wp:docPr id="33" name="Picture 33" descr="../../Desktop/Screen%20Shot%202017-09-20%20at%2021.34.56.pn"/>
             <wp:cNvGraphicFramePr>
@@ -4238,7 +4404,7 @@
                   <pic:spPr bwMode="auto">
                     <a:xfrm>
                       <a:off x="0" y="0"/>
-                      <a:ext cx="4853980" cy="5468585"/>
+                      <a:ext cx="3084195" cy="3474720"/>
                     </a:xfrm>
                     <a:prstGeom prst="rect">
                       <a:avLst/>
@@ -4251,31 +4417,92 @@
                 </pic:pic>
               </a:graphicData>
             </a:graphic>
+            <wp14:sizeRelH relativeFrom="margin">
+              <wp14:pctWidth>0</wp14:pctWidth>
+            </wp14:sizeRelH>
+            <wp14:sizeRelV relativeFrom="margin">
+              <wp14:pctHeight>0</wp14:pctHeight>
+            </wp14:sizeRelV>
           </wp:anchor>
         </w:drawing>
       </w:r>
       <w:r>
         <w:rPr>
           <w:b/>
-        </w:rPr>
-        <w:br w:type="textWrapping" w:clear="all"/>
-      </w:r>
-    </w:p>
-    <w:p>
-      <w:pPr>
-        <w:rPr>
-          <w:b/>
-        </w:rPr>
-      </w:pPr>
-      <w:r>
-        <w:rPr>
-          <w:b/>
           <w:noProof/>
         </w:rPr>
         <w:drawing>
-          <wp:inline distT="0" distB="0" distL="0" distR="0" wp14:anchorId="141DD385" wp14:editId="41B803DF">
-            <wp:extent cx="5724525" cy="1039495"/>
-            <wp:effectExtent l="0" t="0" r="0" b="1905"/>
+          <wp:inline distT="0" distB="0" distL="0" distR="0" wp14:anchorId="79E00905" wp14:editId="3A6A0137">
+            <wp:extent cx="3319532" cy="4554185"/>
+            <wp:effectExtent l="0" t="0" r="8255" b="0"/>
+            <wp:docPr id="4" name="Picture 4" descr="../../Desktop/Screen%20Shot%202017-09-20%20at%2021.45.17.pn"/>
+            <wp:cNvGraphicFramePr>
+              <a:graphicFrameLocks xmlns:a="http://schemas.openxmlformats.org/drawingml/2006/main" noChangeAspect="1"/>
+            </wp:cNvGraphicFramePr>
+            <a:graphic xmlns:a="http://schemas.openxmlformats.org/drawingml/2006/main">
+              <a:graphicData uri="http://schemas.openxmlformats.org/drawingml/2006/picture">
+                <pic:pic xmlns:pic="http://schemas.openxmlformats.org/drawingml/2006/picture">
+                  <pic:nvPicPr>
+                    <pic:cNvPr id="0" name="Picture 1" descr="../../Desktop/Screen%20Shot%202017-09-20%20at%2021.45.17.pn"/>
+                    <pic:cNvPicPr>
+                      <a:picLocks noChangeAspect="1" noChangeArrowheads="1"/>
+                    </pic:cNvPicPr>
+                  </pic:nvPicPr>
+                  <pic:blipFill>
+                    <a:blip r:embed="rId30" cstate="print">
+                      <a:extLst>
+                        <a:ext uri="{28A0092B-C50C-407E-A947-70E740481C1C}">
+                          <a14:useLocalDpi xmlns:a14="http://schemas.microsoft.com/office/drawing/2010/main" val="0"/>
+                        </a:ext>
+                      </a:extLst>
+                    </a:blip>
+                    <a:srcRect/>
+                    <a:stretch>
+                      <a:fillRect/>
+                    </a:stretch>
+                  </pic:blipFill>
+                  <pic:spPr bwMode="auto">
+                    <a:xfrm>
+                      <a:off x="0" y="0"/>
+                      <a:ext cx="3323517" cy="4559652"/>
+                    </a:xfrm>
+                    <a:prstGeom prst="rect">
+                      <a:avLst/>
+                    </a:prstGeom>
+                    <a:noFill/>
+                    <a:ln>
+                      <a:noFill/>
+                    </a:ln>
+                  </pic:spPr>
+                </pic:pic>
+              </a:graphicData>
+            </a:graphic>
+          </wp:inline>
+        </w:drawing>
+      </w:r>
+    </w:p>
+    <w:p>
+      <w:pPr>
+        <w:rPr>
+          <w:b/>
+        </w:rPr>
+      </w:pPr>
+    </w:p>
+    <w:p>
+      <w:pPr>
+        <w:rPr>
+          <w:b/>
+        </w:rPr>
+      </w:pPr>
+      <w:r>
+        <w:rPr>
+          <w:b/>
+          <w:noProof/>
+        </w:rPr>
+        <w:drawing>
+          <wp:inline distT="0" distB="0" distL="0" distR="0" wp14:anchorId="5830F0CB" wp14:editId="78151267">
+            <wp:extent cx="3137535" cy="569733"/>
+            <wp:effectExtent l="0" t="0" r="0" b="0"/>
             <wp:docPr id="34" name="Picture 34" descr="../../Desktop/Screen%20Shot%202017-09-20%20at%2021.35.48.pn"/>
             <wp:cNvGraphicFramePr>
               <a:graphicFrameLocks xmlns:a="http://schemas.openxmlformats.org/drawingml/2006/main" noChangeAspect="1"/>
@@ -4290,7 +4517,7 @@
                     </pic:cNvPicPr>
                   </pic:nvPicPr>
                   <pic:blipFill>
-                    <a:blip r:embed="rId30">
+                    <a:blip r:embed="rId31">
                       <a:extLst>
                         <a:ext uri="{28A0092B-C50C-407E-A947-70E740481C1C}">
                           <a14:useLocalDpi xmlns:a14="http://schemas.microsoft.com/office/drawing/2010/main" val="0"/>
@@ -4305,7 +4532,7 @@
                   <pic:spPr bwMode="auto">
                     <a:xfrm>
                       <a:off x="0" y="0"/>
-                      <a:ext cx="5724525" cy="1039495"/>
+                      <a:ext cx="3155266" cy="572953"/>
                     </a:xfrm>
                     <a:prstGeom prst="rect">
                       <a:avLst/>
@@ -4321,15 +4548,42 @@
           </wp:inline>
         </w:drawing>
       </w:r>
+    </w:p>
+    <w:p>
+      <w:pPr>
+        <w:rPr>
+          <w:b/>
+        </w:rPr>
+      </w:pPr>
+    </w:p>
+    <w:p>
+      <w:pPr>
+        <w:rPr>
+          <w:b/>
+        </w:rPr>
+      </w:pPr>
+      <w:r>
+        <w:rPr>
+          <w:b/>
+        </w:rPr>
+        <w:br w:type="textWrapping" w:clear="all"/>
+      </w:r>
+    </w:p>
+    <w:p>
+      <w:pPr>
+        <w:rPr>
+          <w:b/>
+        </w:rPr>
+      </w:pPr>
+    </w:p>
+    <w:p>
+      <w:pPr>
+        <w:rPr>
+          <w:b/>
+        </w:rPr>
+      </w:pPr>
       <w:bookmarkStart w:id="0" w:name="_GoBack"/>
       <w:bookmarkEnd w:id="0"/>
-    </w:p>
-    <w:p>
-      <w:pPr>
-        <w:rPr>
-          <w:b/>
-        </w:rPr>
-      </w:pPr>
     </w:p>
     <w:p>
       <w:pPr>

</xml_diff>